<commit_message>
Actualizacion con historias de usuario
</commit_message>
<xml_diff>
--- a/DocumentacionProyecto.docx
+++ b/DocumentacionProyecto.docx
@@ -1085,25 +1085,7 @@
           <w:sz w:val="24"/>
           <w:szCs w:val="24"/>
         </w:rPr>
-        <w:t xml:space="preserve">API de Spotify que permite consultar los datos almacenados en la aplicación, como las canciones </w:t>
-      </w:r>
-      <w:r>
-        <w:rPr>
-          <w:rFonts w:ascii="Times New Roman" w:eastAsia="Times New Roman" w:hAnsi="Times New Roman" w:cs="Times New Roman"/>
-          <w:color w:val="000000"/>
-          <w:sz w:val="24"/>
-          <w:szCs w:val="24"/>
-        </w:rPr>
-        <w:t>más</w:t>
-      </w:r>
-      <w:r>
-        <w:rPr>
-          <w:rFonts w:ascii="Times New Roman" w:eastAsia="Times New Roman" w:hAnsi="Times New Roman" w:cs="Times New Roman"/>
-          <w:color w:val="000000"/>
-          <w:sz w:val="24"/>
-          <w:szCs w:val="24"/>
-        </w:rPr>
-        <w:t xml:space="preserve"> reproducidas, playlists hechas por el usuario, artistas favoritos, etc.</w:t>
+        <w:t>API de Spotify que permite consultar los datos almacenados en la aplicación, como las canciones más reproducidas, playlists hechas por el usuario, artistas favoritos, etc.</w:t>
       </w:r>
     </w:p>
     <w:p>
@@ -1405,16 +1387,7 @@
           <w:sz w:val="24"/>
           <w:szCs w:val="24"/>
         </w:rPr>
-        <w:t>S</w:t>
-      </w:r>
-      <w:r>
-        <w:rPr>
-          <w:rFonts w:ascii="Times New Roman" w:eastAsia="Times New Roman" w:hAnsi="Times New Roman" w:cs="Times New Roman"/>
-          <w:color w:val="000000"/>
-          <w:sz w:val="24"/>
-          <w:szCs w:val="24"/>
-        </w:rPr>
-        <w:t>potipy</w:t>
+        <w:t>Spotipy</w:t>
       </w:r>
       <w:r>
         <w:rPr>
@@ -1520,25 +1493,7 @@
           <w:sz w:val="24"/>
           <w:szCs w:val="24"/>
         </w:rPr>
-        <w:t>S</w:t>
-      </w:r>
-      <w:r>
-        <w:rPr>
-          <w:rFonts w:ascii="Times New Roman" w:eastAsia="Times New Roman" w:hAnsi="Times New Roman" w:cs="Times New Roman"/>
-          <w:color w:val="000000"/>
-          <w:sz w:val="24"/>
-          <w:szCs w:val="24"/>
-        </w:rPr>
-        <w:t>treamlit</w:t>
-      </w:r>
-      <w:r>
-        <w:rPr>
-          <w:rFonts w:ascii="Times New Roman" w:eastAsia="Times New Roman" w:hAnsi="Times New Roman" w:cs="Times New Roman"/>
-          <w:color w:val="000000"/>
-          <w:sz w:val="24"/>
-          <w:szCs w:val="24"/>
-        </w:rPr>
-        <w:t xml:space="preserve"> (</w:t>
+        <w:t>Streamlit (</w:t>
       </w:r>
       <w:r>
         <w:rPr>
@@ -1561,14 +1516,78 @@
     </w:p>
     <w:p>
       <w:pPr>
+        <w:spacing w:line="360" w:lineRule="auto"/>
+        <w:rPr>
+          <w:rFonts w:ascii="Times New Roman" w:hAnsi="Times New Roman" w:cs="Times New Roman"/>
+          <w:b/>
+          <w:bCs/>
+          <w:sz w:val="24"/>
+          <w:szCs w:val="24"/>
+        </w:rPr>
+      </w:pPr>
+    </w:p>
+    <w:p>
+      <w:pPr>
+        <w:spacing w:line="360" w:lineRule="auto"/>
+        <w:rPr>
+          <w:rFonts w:ascii="Times New Roman" w:hAnsi="Times New Roman" w:cs="Times New Roman"/>
+          <w:b/>
+          <w:bCs/>
+          <w:sz w:val="24"/>
+          <w:szCs w:val="24"/>
+        </w:rPr>
+      </w:pPr>
+      <w:r>
+        <w:rPr>
+          <w:rFonts w:ascii="Times New Roman" w:hAnsi="Times New Roman" w:cs="Times New Roman"/>
+          <w:b/>
+          <w:bCs/>
+          <w:sz w:val="24"/>
+          <w:szCs w:val="24"/>
+        </w:rPr>
+        <w:t>HISTORIAS DE USUARIO:</w:t>
+      </w:r>
+    </w:p>
+    <w:p>
+      <w:pPr>
         <w:pStyle w:val="Prrafodelista"/>
-        <w:spacing w:before="120" w:after="120"/>
-        <w:ind w:left="426" w:firstLine="0"/>
-        <w:rPr>
-          <w:rFonts w:ascii="Times New Roman" w:eastAsia="Times New Roman" w:hAnsi="Times New Roman" w:cs="Times New Roman"/>
+        <w:numPr>
+          <w:ilvl w:val="0"/>
+          <w:numId w:val="19"/>
+        </w:numPr>
+        <w:spacing w:line="360" w:lineRule="auto"/>
+        <w:rPr>
+          <w:rFonts w:ascii="Times New Roman" w:hAnsi="Times New Roman" w:cs="Times New Roman"/>
+          <w:sz w:val="24"/>
+          <w:szCs w:val="24"/>
+        </w:rPr>
+      </w:pPr>
+      <w:r>
+        <w:rPr>
+          <w:rFonts w:ascii="Times New Roman" w:hAnsi="Times New Roman" w:cs="Times New Roman"/>
+          <w:sz w:val="24"/>
+          <w:szCs w:val="24"/>
+        </w:rPr>
+        <w:t xml:space="preserve">Como usuario quiero ver un diagrama de Pareto </w:t>
+      </w:r>
+    </w:p>
+    <w:p>
+      <w:pPr>
+        <w:rPr>
+          <w:rFonts w:ascii="Times New Roman" w:hAnsi="Times New Roman" w:cs="Times New Roman"/>
           <w:b/>
           <w:bCs/>
-          <w:color w:val="000000"/>
+          <w:sz w:val="24"/>
+          <w:szCs w:val="24"/>
+        </w:rPr>
+      </w:pPr>
+    </w:p>
+    <w:p>
+      <w:pPr>
+        <w:rPr>
+          <w:rFonts w:ascii="Times New Roman" w:hAnsi="Times New Roman" w:cs="Times New Roman"/>
+          <w:b/>
+          <w:bCs/>
           <w:sz w:val="24"/>
           <w:szCs w:val="24"/>
         </w:rPr>
@@ -2307,6 +2326,92 @@
     </w:lvl>
   </w:abstractNum>
   <w:abstractNum w:abstractNumId="4" w15:restartNumberingAfterBreak="0">
+    <w:nsid w:val="20843144"/>
+    <w:multiLevelType w:val="hybridMultilevel"/>
+    <w:tmpl w:val="60B80F9C"/>
+    <w:lvl w:ilvl="0" w:tplc="0C0A000F">
+      <w:start w:val="1"/>
+      <w:numFmt w:val="decimal"/>
+      <w:lvlText w:val="%1."/>
+      <w:lvlJc w:val="left"/>
+      <w:pPr>
+        <w:ind w:left="720" w:hanging="360"/>
+      </w:pPr>
+    </w:lvl>
+    <w:lvl w:ilvl="1" w:tplc="0C0A0019" w:tentative="1">
+      <w:start w:val="1"/>
+      <w:numFmt w:val="lowerLetter"/>
+      <w:lvlText w:val="%2."/>
+      <w:lvlJc w:val="left"/>
+      <w:pPr>
+        <w:ind w:left="1440" w:hanging="360"/>
+      </w:pPr>
+    </w:lvl>
+    <w:lvl w:ilvl="2" w:tplc="0C0A001B" w:tentative="1">
+      <w:start w:val="1"/>
+      <w:numFmt w:val="lowerRoman"/>
+      <w:lvlText w:val="%3."/>
+      <w:lvlJc w:val="right"/>
+      <w:pPr>
+        <w:ind w:left="2160" w:hanging="180"/>
+      </w:pPr>
+    </w:lvl>
+    <w:lvl w:ilvl="3" w:tplc="0C0A000F" w:tentative="1">
+      <w:start w:val="1"/>
+      <w:numFmt w:val="decimal"/>
+      <w:lvlText w:val="%4."/>
+      <w:lvlJc w:val="left"/>
+      <w:pPr>
+        <w:ind w:left="2880" w:hanging="360"/>
+      </w:pPr>
+    </w:lvl>
+    <w:lvl w:ilvl="4" w:tplc="0C0A0019" w:tentative="1">
+      <w:start w:val="1"/>
+      <w:numFmt w:val="lowerLetter"/>
+      <w:lvlText w:val="%5."/>
+      <w:lvlJc w:val="left"/>
+      <w:pPr>
+        <w:ind w:left="3600" w:hanging="360"/>
+      </w:pPr>
+    </w:lvl>
+    <w:lvl w:ilvl="5" w:tplc="0C0A001B" w:tentative="1">
+      <w:start w:val="1"/>
+      <w:numFmt w:val="lowerRoman"/>
+      <w:lvlText w:val="%6."/>
+      <w:lvlJc w:val="right"/>
+      <w:pPr>
+        <w:ind w:left="4320" w:hanging="180"/>
+      </w:pPr>
+    </w:lvl>
+    <w:lvl w:ilvl="6" w:tplc="0C0A000F" w:tentative="1">
+      <w:start w:val="1"/>
+      <w:numFmt w:val="decimal"/>
+      <w:lvlText w:val="%7."/>
+      <w:lvlJc w:val="left"/>
+      <w:pPr>
+        <w:ind w:left="5040" w:hanging="360"/>
+      </w:pPr>
+    </w:lvl>
+    <w:lvl w:ilvl="7" w:tplc="0C0A0019" w:tentative="1">
+      <w:start w:val="1"/>
+      <w:numFmt w:val="lowerLetter"/>
+      <w:lvlText w:val="%8."/>
+      <w:lvlJc w:val="left"/>
+      <w:pPr>
+        <w:ind w:left="5760" w:hanging="360"/>
+      </w:pPr>
+    </w:lvl>
+    <w:lvl w:ilvl="8" w:tplc="0C0A001B" w:tentative="1">
+      <w:start w:val="1"/>
+      <w:numFmt w:val="lowerRoman"/>
+      <w:lvlText w:val="%9."/>
+      <w:lvlJc w:val="right"/>
+      <w:pPr>
+        <w:ind w:left="6480" w:hanging="180"/>
+      </w:pPr>
+    </w:lvl>
+  </w:abstractNum>
+  <w:abstractNum w:abstractNumId="5" w15:restartNumberingAfterBreak="0">
     <w:nsid w:val="284343FA"/>
     <w:multiLevelType w:val="multilevel"/>
     <w:tmpl w:val="2D0C70D6"/>
@@ -2423,7 +2528,96 @@
       </w:pPr>
     </w:lvl>
   </w:abstractNum>
-  <w:abstractNum w:abstractNumId="5" w15:restartNumberingAfterBreak="0">
+  <w:abstractNum w:abstractNumId="6" w15:restartNumberingAfterBreak="0">
+    <w:nsid w:val="2AB760AC"/>
+    <w:multiLevelType w:val="hybridMultilevel"/>
+    <w:tmpl w:val="3CE0BC22"/>
+    <w:lvl w:ilvl="0" w:tplc="0C0A000F">
+      <w:start w:val="1"/>
+      <w:numFmt w:val="decimal"/>
+      <w:lvlText w:val="%1."/>
+      <w:lvlJc w:val="left"/>
+      <w:pPr>
+        <w:ind w:left="720" w:hanging="360"/>
+      </w:pPr>
+      <w:rPr>
+        <w:rFonts w:hint="default"/>
+      </w:rPr>
+    </w:lvl>
+    <w:lvl w:ilvl="1" w:tplc="0C0A0019" w:tentative="1">
+      <w:start w:val="1"/>
+      <w:numFmt w:val="lowerLetter"/>
+      <w:lvlText w:val="%2."/>
+      <w:lvlJc w:val="left"/>
+      <w:pPr>
+        <w:ind w:left="1440" w:hanging="360"/>
+      </w:pPr>
+    </w:lvl>
+    <w:lvl w:ilvl="2" w:tplc="0C0A001B" w:tentative="1">
+      <w:start w:val="1"/>
+      <w:numFmt w:val="lowerRoman"/>
+      <w:lvlText w:val="%3."/>
+      <w:lvlJc w:val="right"/>
+      <w:pPr>
+        <w:ind w:left="2160" w:hanging="180"/>
+      </w:pPr>
+    </w:lvl>
+    <w:lvl w:ilvl="3" w:tplc="0C0A000F" w:tentative="1">
+      <w:start w:val="1"/>
+      <w:numFmt w:val="decimal"/>
+      <w:lvlText w:val="%4."/>
+      <w:lvlJc w:val="left"/>
+      <w:pPr>
+        <w:ind w:left="2880" w:hanging="360"/>
+      </w:pPr>
+    </w:lvl>
+    <w:lvl w:ilvl="4" w:tplc="0C0A0019" w:tentative="1">
+      <w:start w:val="1"/>
+      <w:numFmt w:val="lowerLetter"/>
+      <w:lvlText w:val="%5."/>
+      <w:lvlJc w:val="left"/>
+      <w:pPr>
+        <w:ind w:left="3600" w:hanging="360"/>
+      </w:pPr>
+    </w:lvl>
+    <w:lvl w:ilvl="5" w:tplc="0C0A001B" w:tentative="1">
+      <w:start w:val="1"/>
+      <w:numFmt w:val="lowerRoman"/>
+      <w:lvlText w:val="%6."/>
+      <w:lvlJc w:val="right"/>
+      <w:pPr>
+        <w:ind w:left="4320" w:hanging="180"/>
+      </w:pPr>
+    </w:lvl>
+    <w:lvl w:ilvl="6" w:tplc="0C0A000F" w:tentative="1">
+      <w:start w:val="1"/>
+      <w:numFmt w:val="decimal"/>
+      <w:lvlText w:val="%7."/>
+      <w:lvlJc w:val="left"/>
+      <w:pPr>
+        <w:ind w:left="5040" w:hanging="360"/>
+      </w:pPr>
+    </w:lvl>
+    <w:lvl w:ilvl="7" w:tplc="0C0A0019" w:tentative="1">
+      <w:start w:val="1"/>
+      <w:numFmt w:val="lowerLetter"/>
+      <w:lvlText w:val="%8."/>
+      <w:lvlJc w:val="left"/>
+      <w:pPr>
+        <w:ind w:left="5760" w:hanging="360"/>
+      </w:pPr>
+    </w:lvl>
+    <w:lvl w:ilvl="8" w:tplc="0C0A001B" w:tentative="1">
+      <w:start w:val="1"/>
+      <w:numFmt w:val="lowerRoman"/>
+      <w:lvlText w:val="%9."/>
+      <w:lvlJc w:val="right"/>
+      <w:pPr>
+        <w:ind w:left="6480" w:hanging="180"/>
+      </w:pPr>
+    </w:lvl>
+  </w:abstractNum>
+  <w:abstractNum w:abstractNumId="7" w15:restartNumberingAfterBreak="0">
     <w:nsid w:val="39A374AC"/>
     <w:multiLevelType w:val="hybridMultilevel"/>
     <w:tmpl w:val="35EE7306"/>
@@ -2535,7 +2729,7 @@
       </w:rPr>
     </w:lvl>
   </w:abstractNum>
-  <w:abstractNum w:abstractNumId="6" w15:restartNumberingAfterBreak="0">
+  <w:abstractNum w:abstractNumId="8" w15:restartNumberingAfterBreak="0">
     <w:nsid w:val="39DE4402"/>
     <w:multiLevelType w:val="hybridMultilevel"/>
     <w:tmpl w:val="40A200E4"/>
@@ -2624,7 +2818,7 @@
       </w:pPr>
     </w:lvl>
   </w:abstractNum>
-  <w:abstractNum w:abstractNumId="7" w15:restartNumberingAfterBreak="0">
+  <w:abstractNum w:abstractNumId="9" w15:restartNumberingAfterBreak="0">
     <w:nsid w:val="3B2959DB"/>
     <w:multiLevelType w:val="multilevel"/>
     <w:tmpl w:val="890C284E"/>
@@ -2741,7 +2935,93 @@
       </w:pPr>
     </w:lvl>
   </w:abstractNum>
-  <w:abstractNum w:abstractNumId="8" w15:restartNumberingAfterBreak="0">
+  <w:abstractNum w:abstractNumId="10" w15:restartNumberingAfterBreak="0">
+    <w:nsid w:val="3CC87C52"/>
+    <w:multiLevelType w:val="hybridMultilevel"/>
+    <w:tmpl w:val="72FE0AC4"/>
+    <w:lvl w:ilvl="0" w:tplc="0C0A000F">
+      <w:start w:val="1"/>
+      <w:numFmt w:val="decimal"/>
+      <w:lvlText w:val="%1."/>
+      <w:lvlJc w:val="left"/>
+      <w:pPr>
+        <w:ind w:left="720" w:hanging="360"/>
+      </w:pPr>
+    </w:lvl>
+    <w:lvl w:ilvl="1" w:tplc="0C0A0019" w:tentative="1">
+      <w:start w:val="1"/>
+      <w:numFmt w:val="lowerLetter"/>
+      <w:lvlText w:val="%2."/>
+      <w:lvlJc w:val="left"/>
+      <w:pPr>
+        <w:ind w:left="1440" w:hanging="360"/>
+      </w:pPr>
+    </w:lvl>
+    <w:lvl w:ilvl="2" w:tplc="0C0A001B" w:tentative="1">
+      <w:start w:val="1"/>
+      <w:numFmt w:val="lowerRoman"/>
+      <w:lvlText w:val="%3."/>
+      <w:lvlJc w:val="right"/>
+      <w:pPr>
+        <w:ind w:left="2160" w:hanging="180"/>
+      </w:pPr>
+    </w:lvl>
+    <w:lvl w:ilvl="3" w:tplc="0C0A000F" w:tentative="1">
+      <w:start w:val="1"/>
+      <w:numFmt w:val="decimal"/>
+      <w:lvlText w:val="%4."/>
+      <w:lvlJc w:val="left"/>
+      <w:pPr>
+        <w:ind w:left="2880" w:hanging="360"/>
+      </w:pPr>
+    </w:lvl>
+    <w:lvl w:ilvl="4" w:tplc="0C0A0019" w:tentative="1">
+      <w:start w:val="1"/>
+      <w:numFmt w:val="lowerLetter"/>
+      <w:lvlText w:val="%5."/>
+      <w:lvlJc w:val="left"/>
+      <w:pPr>
+        <w:ind w:left="3600" w:hanging="360"/>
+      </w:pPr>
+    </w:lvl>
+    <w:lvl w:ilvl="5" w:tplc="0C0A001B" w:tentative="1">
+      <w:start w:val="1"/>
+      <w:numFmt w:val="lowerRoman"/>
+      <w:lvlText w:val="%6."/>
+      <w:lvlJc w:val="right"/>
+      <w:pPr>
+        <w:ind w:left="4320" w:hanging="180"/>
+      </w:pPr>
+    </w:lvl>
+    <w:lvl w:ilvl="6" w:tplc="0C0A000F" w:tentative="1">
+      <w:start w:val="1"/>
+      <w:numFmt w:val="decimal"/>
+      <w:lvlText w:val="%7."/>
+      <w:lvlJc w:val="left"/>
+      <w:pPr>
+        <w:ind w:left="5040" w:hanging="360"/>
+      </w:pPr>
+    </w:lvl>
+    <w:lvl w:ilvl="7" w:tplc="0C0A0019" w:tentative="1">
+      <w:start w:val="1"/>
+      <w:numFmt w:val="lowerLetter"/>
+      <w:lvlText w:val="%8."/>
+      <w:lvlJc w:val="left"/>
+      <w:pPr>
+        <w:ind w:left="5760" w:hanging="360"/>
+      </w:pPr>
+    </w:lvl>
+    <w:lvl w:ilvl="8" w:tplc="0C0A001B" w:tentative="1">
+      <w:start w:val="1"/>
+      <w:numFmt w:val="lowerRoman"/>
+      <w:lvlText w:val="%9."/>
+      <w:lvlJc w:val="right"/>
+      <w:pPr>
+        <w:ind w:left="6480" w:hanging="180"/>
+      </w:pPr>
+    </w:lvl>
+  </w:abstractNum>
+  <w:abstractNum w:abstractNumId="11" w15:restartNumberingAfterBreak="0">
     <w:nsid w:val="41DD7F1B"/>
     <w:multiLevelType w:val="hybridMultilevel"/>
     <w:tmpl w:val="EDF6825C"/>
@@ -2854,7 +3134,7 @@
       </w:rPr>
     </w:lvl>
   </w:abstractNum>
-  <w:abstractNum w:abstractNumId="9" w15:restartNumberingAfterBreak="0">
+  <w:abstractNum w:abstractNumId="12" w15:restartNumberingAfterBreak="0">
     <w:nsid w:val="459F2A9F"/>
     <w:multiLevelType w:val="hybridMultilevel"/>
     <w:tmpl w:val="957A16FC"/>
@@ -2967,7 +3247,7 @@
       </w:rPr>
     </w:lvl>
   </w:abstractNum>
-  <w:abstractNum w:abstractNumId="10" w15:restartNumberingAfterBreak="0">
+  <w:abstractNum w:abstractNumId="13" w15:restartNumberingAfterBreak="0">
     <w:nsid w:val="580326FE"/>
     <w:multiLevelType w:val="hybridMultilevel"/>
     <w:tmpl w:val="FA261962"/>
@@ -3079,7 +3359,7 @@
       </w:rPr>
     </w:lvl>
   </w:abstractNum>
-  <w:abstractNum w:abstractNumId="11" w15:restartNumberingAfterBreak="0">
+  <w:abstractNum w:abstractNumId="14" w15:restartNumberingAfterBreak="0">
     <w:nsid w:val="5D4D0E65"/>
     <w:multiLevelType w:val="hybridMultilevel"/>
     <w:tmpl w:val="D1D8DD6A"/>
@@ -3192,7 +3472,7 @@
       </w:rPr>
     </w:lvl>
   </w:abstractNum>
-  <w:abstractNum w:abstractNumId="12" w15:restartNumberingAfterBreak="0">
+  <w:abstractNum w:abstractNumId="15" w15:restartNumberingAfterBreak="0">
     <w:nsid w:val="638C4074"/>
     <w:multiLevelType w:val="hybridMultilevel"/>
     <w:tmpl w:val="CCD6CD4E"/>
@@ -3278,7 +3558,119 @@
       </w:pPr>
     </w:lvl>
   </w:abstractNum>
-  <w:abstractNum w:abstractNumId="13" w15:restartNumberingAfterBreak="0">
+  <w:abstractNum w:abstractNumId="16" w15:restartNumberingAfterBreak="0">
+    <w:nsid w:val="74244CB1"/>
+    <w:multiLevelType w:val="hybridMultilevel"/>
+    <w:tmpl w:val="1F58F3CC"/>
+    <w:lvl w:ilvl="0" w:tplc="562AE5D0">
+      <w:numFmt w:val="bullet"/>
+      <w:lvlText w:val="-"/>
+      <w:lvlJc w:val="left"/>
+      <w:pPr>
+        <w:ind w:left="720" w:hanging="360"/>
+      </w:pPr>
+      <w:rPr>
+        <w:rFonts w:ascii="Times New Roman" w:eastAsia="Calibri" w:hAnsi="Times New Roman" w:cs="Times New Roman" w:hint="default"/>
+      </w:rPr>
+    </w:lvl>
+    <w:lvl w:ilvl="1" w:tplc="0C0A0003" w:tentative="1">
+      <w:start w:val="1"/>
+      <w:numFmt w:val="bullet"/>
+      <w:lvlText w:val="o"/>
+      <w:lvlJc w:val="left"/>
+      <w:pPr>
+        <w:ind w:left="1440" w:hanging="360"/>
+      </w:pPr>
+      <w:rPr>
+        <w:rFonts w:ascii="Courier New" w:hAnsi="Courier New" w:cs="Courier New" w:hint="default"/>
+      </w:rPr>
+    </w:lvl>
+    <w:lvl w:ilvl="2" w:tplc="0C0A0005" w:tentative="1">
+      <w:start w:val="1"/>
+      <w:numFmt w:val="bullet"/>
+      <w:lvlText w:val=""/>
+      <w:lvlJc w:val="left"/>
+      <w:pPr>
+        <w:ind w:left="2160" w:hanging="360"/>
+      </w:pPr>
+      <w:rPr>
+        <w:rFonts w:ascii="Wingdings" w:hAnsi="Wingdings" w:hint="default"/>
+      </w:rPr>
+    </w:lvl>
+    <w:lvl w:ilvl="3" w:tplc="0C0A0001" w:tentative="1">
+      <w:start w:val="1"/>
+      <w:numFmt w:val="bullet"/>
+      <w:lvlText w:val=""/>
+      <w:lvlJc w:val="left"/>
+      <w:pPr>
+        <w:ind w:left="2880" w:hanging="360"/>
+      </w:pPr>
+      <w:rPr>
+        <w:rFonts w:ascii="Symbol" w:hAnsi="Symbol" w:hint="default"/>
+      </w:rPr>
+    </w:lvl>
+    <w:lvl w:ilvl="4" w:tplc="0C0A0003" w:tentative="1">
+      <w:start w:val="1"/>
+      <w:numFmt w:val="bullet"/>
+      <w:lvlText w:val="o"/>
+      <w:lvlJc w:val="left"/>
+      <w:pPr>
+        <w:ind w:left="3600" w:hanging="360"/>
+      </w:pPr>
+      <w:rPr>
+        <w:rFonts w:ascii="Courier New" w:hAnsi="Courier New" w:cs="Courier New" w:hint="default"/>
+      </w:rPr>
+    </w:lvl>
+    <w:lvl w:ilvl="5" w:tplc="0C0A0005" w:tentative="1">
+      <w:start w:val="1"/>
+      <w:numFmt w:val="bullet"/>
+      <w:lvlText w:val=""/>
+      <w:lvlJc w:val="left"/>
+      <w:pPr>
+        <w:ind w:left="4320" w:hanging="360"/>
+      </w:pPr>
+      <w:rPr>
+        <w:rFonts w:ascii="Wingdings" w:hAnsi="Wingdings" w:hint="default"/>
+      </w:rPr>
+    </w:lvl>
+    <w:lvl w:ilvl="6" w:tplc="0C0A0001" w:tentative="1">
+      <w:start w:val="1"/>
+      <w:numFmt w:val="bullet"/>
+      <w:lvlText w:val=""/>
+      <w:lvlJc w:val="left"/>
+      <w:pPr>
+        <w:ind w:left="5040" w:hanging="360"/>
+      </w:pPr>
+      <w:rPr>
+        <w:rFonts w:ascii="Symbol" w:hAnsi="Symbol" w:hint="default"/>
+      </w:rPr>
+    </w:lvl>
+    <w:lvl w:ilvl="7" w:tplc="0C0A0003" w:tentative="1">
+      <w:start w:val="1"/>
+      <w:numFmt w:val="bullet"/>
+      <w:lvlText w:val="o"/>
+      <w:lvlJc w:val="left"/>
+      <w:pPr>
+        <w:ind w:left="5760" w:hanging="360"/>
+      </w:pPr>
+      <w:rPr>
+        <w:rFonts w:ascii="Courier New" w:hAnsi="Courier New" w:cs="Courier New" w:hint="default"/>
+      </w:rPr>
+    </w:lvl>
+    <w:lvl w:ilvl="8" w:tplc="0C0A0005" w:tentative="1">
+      <w:start w:val="1"/>
+      <w:numFmt w:val="bullet"/>
+      <w:lvlText w:val=""/>
+      <w:lvlJc w:val="left"/>
+      <w:pPr>
+        <w:ind w:left="6480" w:hanging="360"/>
+      </w:pPr>
+      <w:rPr>
+        <w:rFonts w:ascii="Wingdings" w:hAnsi="Wingdings" w:hint="default"/>
+      </w:rPr>
+    </w:lvl>
+  </w:abstractNum>
+  <w:abstractNum w:abstractNumId="17" w15:restartNumberingAfterBreak="0">
     <w:nsid w:val="7D69004B"/>
     <w:multiLevelType w:val="hybridMultilevel"/>
     <w:tmpl w:val="40A200E4"/>
@@ -3367,7 +3759,7 @@
       </w:pPr>
     </w:lvl>
   </w:abstractNum>
-  <w:abstractNum w:abstractNumId="14" w15:restartNumberingAfterBreak="0">
+  <w:abstractNum w:abstractNumId="18" w15:restartNumberingAfterBreak="0">
     <w:nsid w:val="7F355EFE"/>
     <w:multiLevelType w:val="hybridMultilevel"/>
     <w:tmpl w:val="E4A2A1B4"/>
@@ -3483,19 +3875,19 @@
     <w:abstractNumId w:val="2"/>
   </w:num>
   <w:num w:numId="2" w16cid:durableId="126898829">
+    <w:abstractNumId w:val="11"/>
+  </w:num>
+  <w:num w:numId="3" w16cid:durableId="378481725">
+    <w:abstractNumId w:val="17"/>
+  </w:num>
+  <w:num w:numId="4" w16cid:durableId="1095902246">
     <w:abstractNumId w:val="8"/>
   </w:num>
-  <w:num w:numId="3" w16cid:durableId="378481725">
-    <w:abstractNumId w:val="13"/>
-  </w:num>
-  <w:num w:numId="4" w16cid:durableId="1095902246">
-    <w:abstractNumId w:val="6"/>
-  </w:num>
   <w:num w:numId="5" w16cid:durableId="103774139">
-    <w:abstractNumId w:val="7"/>
+    <w:abstractNumId w:val="9"/>
   </w:num>
   <w:num w:numId="6" w16cid:durableId="308171257">
-    <w:abstractNumId w:val="4"/>
+    <w:abstractNumId w:val="5"/>
   </w:num>
   <w:num w:numId="7" w16cid:durableId="179321647">
     <w:abstractNumId w:val="3"/>
@@ -3504,24 +3896,36 @@
     <w:abstractNumId w:val="0"/>
   </w:num>
   <w:num w:numId="9" w16cid:durableId="661545425">
+    <w:abstractNumId w:val="15"/>
+  </w:num>
+  <w:num w:numId="10" w16cid:durableId="156696723">
     <w:abstractNumId w:val="12"/>
   </w:num>
-  <w:num w:numId="10" w16cid:durableId="156696723">
-    <w:abstractNumId w:val="9"/>
-  </w:num>
   <w:num w:numId="11" w16cid:durableId="1451167767">
-    <w:abstractNumId w:val="5"/>
+    <w:abstractNumId w:val="7"/>
   </w:num>
   <w:num w:numId="12" w16cid:durableId="1394281375">
-    <w:abstractNumId w:val="14"/>
+    <w:abstractNumId w:val="18"/>
   </w:num>
   <w:num w:numId="13" w16cid:durableId="1893879472">
-    <w:abstractNumId w:val="11"/>
+    <w:abstractNumId w:val="14"/>
   </w:num>
   <w:num w:numId="14" w16cid:durableId="1674143333">
     <w:abstractNumId w:val="1"/>
   </w:num>
   <w:num w:numId="15" w16cid:durableId="2142266357">
+    <w:abstractNumId w:val="13"/>
+  </w:num>
+  <w:num w:numId="16" w16cid:durableId="318507919">
+    <w:abstractNumId w:val="16"/>
+  </w:num>
+  <w:num w:numId="17" w16cid:durableId="527260758">
+    <w:abstractNumId w:val="4"/>
+  </w:num>
+  <w:num w:numId="18" w16cid:durableId="1423337489">
+    <w:abstractNumId w:val="6"/>
+  </w:num>
+  <w:num w:numId="19" w16cid:durableId="714893363">
     <w:abstractNumId w:val="10"/>
   </w:num>
 </w:numbering>

</xml_diff>